<commit_message>
Adição do preenchimento de uma tabela no documento considerando numero de linhas não estatico
</commit_message>
<xml_diff>
--- a/2Modelo Parecer (Fabio) 2.docx
+++ b/2Modelo Parecer (Fabio) 2.docx
@@ -3491,272 +3491,6 @@
         </w:trPr>
         <w:tc>
           <w:tcPr>
-            <w:tcW w:w="2754" w:type="dxa"/>
-            <w:gridSpan w:val="3"/>
-          </w:tcPr>
-          <w:p>
-            <w:pPr>
-              <w:pStyle w:val="TableParagraph"/>
-              <w:rPr>
-                <w:sz w:val="20"/>
-                <w:szCs w:val="20"/>
-              </w:rPr>
-            </w:pPr>
-            <w:r>
-              <w:rPr>
-                <w:spacing w:val="-2"/>
-                <w:sz w:val="24"/>
-                <w:szCs w:val="24"/>
-              </w:rPr>
-              <w:t xml:space="preserve"> </w:t>
-            </w:r>
-            <w:r>
-              <w:rPr>
-                <w:spacing w:val="-2"/>
-                <w:sz w:val="24"/>
-                <w:szCs w:val="24"/>
-              </w:rPr>
-              <w:t>A1</w:t>
-            </w:r>
-          </w:p>
-        </w:tc>
-        <w:tc>
-          <w:tcPr>
-            <w:tcW w:w="3242" w:type="dxa"/>
-            <w:gridSpan w:val="5"/>
-          </w:tcPr>
-          <w:p>
-            <w:pPr>
-              <w:pStyle w:val="TableParagraph"/>
-              <w:rPr>
-                <w:sz w:val="20"/>
-                <w:szCs w:val="20"/>
-                <w:lang w:val="en-US"/>
-              </w:rPr>
-            </w:pPr>
-            <w:r>
-              <w:rPr>
-                <w:sz w:val="20"/>
-                <w:szCs w:val="20"/>
-                <w:lang w:val="en-US"/>
-              </w:rPr>
-              <w:t xml:space="preserve"> </w:t>
-            </w:r>
-            <w:r>
-              <w:rPr>
-                <w:sz w:val="20"/>
-                <w:szCs w:val="20"/>
-              </w:rPr>
-              <w:t>A2</w:t>
-            </w:r>
-          </w:p>
-        </w:tc>
-        <w:tc>
-          <w:tcPr>
-            <w:tcW w:w="4461" w:type="dxa"/>
-            <w:gridSpan w:val="5"/>
-            <w:tcBorders>
-              <w:right w:val="single" w:sz="12" w:space="0" w:color="7F7F7F" w:themeColor="text1" w:themeTint="80"/>
-            </w:tcBorders>
-          </w:tcPr>
-          <w:p>
-            <w:pPr>
-              <w:pStyle w:val="TableParagraph"/>
-              <w:rPr>
-                <w:sz w:val="20"/>
-                <w:szCs w:val="20"/>
-              </w:rPr>
-            </w:pPr>
-            <w:r>
-              <w:rPr>
-                <w:spacing w:val="-2"/>
-                <w:sz w:val="24"/>
-                <w:szCs w:val="24"/>
-                <w:lang w:val="en-US"/>
-              </w:rPr>
-              <w:t xml:space="preserve"> </w:t>
-            </w:r>
-            <w:r>
-              <w:rPr>
-                <w:spacing w:val="-2"/>
-                <w:sz w:val="24"/>
-                <w:szCs w:val="24"/>
-              </w:rPr>
-              <w:t>A3</w:t>
-            </w:r>
-          </w:p>
-        </w:tc>
-      </w:tr>
-      <w:tr>
-        <w:trPr>
-          <w:trHeight w:val="270"/>
-        </w:trPr>
-        <w:tc>
-          <w:tcPr>
-            <w:tcW w:w="2754" w:type="dxa"/>
-            <w:gridSpan w:val="3"/>
-          </w:tcPr>
-          <w:p>
-            <w:pPr>
-              <w:pStyle w:val="TableParagraph"/>
-              <w:rPr>
-                <w:sz w:val="20"/>
-                <w:szCs w:val="20"/>
-                <w:lang w:val="en-US"/>
-              </w:rPr>
-            </w:pPr>
-            <w:r>
-              <w:rPr>
-                <w:spacing w:val="-2"/>
-                <w:sz w:val="24"/>
-                <w:szCs w:val="24"/>
-                <w:lang w:val="en-US"/>
-              </w:rPr>
-              <w:t xml:space="preserve"> </w:t>
-            </w:r>
-            <w:sdt>
-              <w:sdtPr>
-                <w:rPr>
-                  <w:spacing w:val="-2"/>
-                  <w:sz w:val="24"/>
-                  <w:szCs w:val="24"/>
-                </w:rPr>
-                <w:alias w:val="Tipo de Intervenção (Extra)"/>
-                <w:tag w:val="Tipo de Intervenção (Extra)"/>
-                <w:id w:val="1921983969"/>
-                <w:placeholder>
-                  <w:docPart w:val="2888223420334600AE2713CB81E0C66F"/>
-                </w:placeholder>
-                <w:showingPlcHdr/>
-                <w:text w:multiLine="1"/>
-              </w:sdtPr>
-              <w:sdtContent>
-                <w:r>
-                  <w:rPr>
-                    <w:rStyle w:val="PlaceholderText"/>
-                    <w:color w:val="auto"/>
-                    <w:lang w:val="en-US"/>
-                  </w:rPr>
-                  <w:t>Click or tap here to enter text.</w:t>
-                </w:r>
-              </w:sdtContent>
-            </w:sdt>
-          </w:p>
-        </w:tc>
-        <w:tc>
-          <w:tcPr>
-            <w:tcW w:w="3242" w:type="dxa"/>
-            <w:gridSpan w:val="5"/>
-          </w:tcPr>
-          <w:p>
-            <w:pPr>
-              <w:pStyle w:val="TableParagraph"/>
-              <w:rPr>
-                <w:sz w:val="20"/>
-                <w:szCs w:val="20"/>
-                <w:lang w:val="en-US"/>
-              </w:rPr>
-            </w:pPr>
-            <w:r>
-              <w:rPr>
-                <w:sz w:val="20"/>
-                <w:szCs w:val="20"/>
-                <w:lang w:val="en-US"/>
-              </w:rPr>
-              <w:t xml:space="preserve"> </w:t>
-            </w:r>
-            <w:sdt>
-              <w:sdtPr>
-                <w:rPr>
-                  <w:sz w:val="20"/>
-                  <w:szCs w:val="20"/>
-                  <w:lang w:val="en-US"/>
-                </w:rPr>
-                <w:alias w:val="Quantidade (Extra)"/>
-                <w:tag w:val="Quantidade (Extra)"/>
-                <w:id w:val="1021279883"/>
-                <w:placeholder>
-                  <w:docPart w:val="6DAB5A41AFA6439DBE746B5221B8762C"/>
-                </w:placeholder>
-                <w:showingPlcHdr/>
-                <w:text w:multiLine="1"/>
-              </w:sdtPr>
-              <w:sdtContent>
-                <w:r>
-                  <w:rPr>
-                    <w:rStyle w:val="PlaceholderText"/>
-                    <w:color w:val="auto"/>
-                    <w:lang w:val="en-US"/>
-                  </w:rPr>
-                  <w:t>Click or tap here to enter text.</w:t>
-                </w:r>
-              </w:sdtContent>
-            </w:sdt>
-          </w:p>
-        </w:tc>
-        <w:tc>
-          <w:tcPr>
-            <w:tcW w:w="4461" w:type="dxa"/>
-            <w:gridSpan w:val="5"/>
-            <w:tcBorders>
-              <w:right w:val="single" w:sz="12" w:space="0" w:color="7F7F7F" w:themeColor="text1" w:themeTint="80"/>
-            </w:tcBorders>
-          </w:tcPr>
-          <w:p>
-            <w:pPr>
-              <w:pStyle w:val="TableParagraph"/>
-              <w:rPr>
-                <w:sz w:val="20"/>
-                <w:szCs w:val="20"/>
-                <w:lang w:val="en-US"/>
-              </w:rPr>
-            </w:pPr>
-            <w:r>
-              <w:rPr>
-                <w:spacing w:val="-2"/>
-                <w:sz w:val="24"/>
-                <w:szCs w:val="24"/>
-                <w:lang w:val="en-US"/>
-              </w:rPr>
-              <w:t xml:space="preserve"> </w:t>
-            </w:r>
-            <w:sdt>
-              <w:sdtPr>
-                <w:rPr>
-                  <w:spacing w:val="-2"/>
-                  <w:sz w:val="24"/>
-                  <w:szCs w:val="24"/>
-                  <w:lang w:val="en-US"/>
-                </w:rPr>
-                <w:alias w:val="Unidade (Extra)"/>
-                <w:tag w:val="Unidade (Extra)"/>
-                <w:id w:val="703984964"/>
-                <w:placeholder>
-                  <w:docPart w:val="FEA41BD94E584CE1B26AA2F02CE1C6E3"/>
-                </w:placeholder>
-                <w:showingPlcHdr/>
-                <w:text w:multiLine="1"/>
-              </w:sdtPr>
-              <w:sdtContent>
-                <w:r>
-                  <w:rPr>
-                    <w:rStyle w:val="PlaceholderText"/>
-                    <w:color w:val="auto"/>
-                    <w:lang w:val="en-US"/>
-                  </w:rPr>
-                  <w:t>Click or tap here to enter text.</w:t>
-                </w:r>
-              </w:sdtContent>
-            </w:sdt>
-          </w:p>
-        </w:tc>
-      </w:tr>
-      <w:tr>
-        <w:trPr>
-          <w:trHeight w:val="270"/>
-        </w:trPr>
-        <w:tc>
-          <w:tcPr>
             <w:tcW w:w="10457" w:type="dxa"/>
             <w:gridSpan w:val="13"/>
             <w:tcBorders>
@@ -5545,16 +5279,7 @@
                     <w:color w:val="auto"/>
                     <w:lang w:val="en-US"/>
                   </w:rPr>
-                  <w:t xml:space="preserve">Click or tap here to enter </w:t>
-                </w:r>
-                <w:r>
-                  <w:rPr>
-                    <w:rStyle w:val="PlaceholderText"/>
-                    <w:color w:val="auto"/>
-                    <w:lang w:val="en-US"/>
-                  </w:rPr>
-                  <w:lastRenderedPageBreak/>
-                  <w:t>text.</w:t>
+                  <w:t>Click or tap here to enter text.</w:t>
                 </w:r>
               </w:sdtContent>
             </w:sdt>
@@ -5585,7 +5310,6 @@
                 <w:szCs w:val="20"/>
                 <w:lang w:val="en-US"/>
               </w:rPr>
-              <w:lastRenderedPageBreak/>
               <w:t xml:space="preserve"> </w:t>
             </w:r>
             <w:sdt>
@@ -5716,7 +5440,16 @@
                     <w:color w:val="auto"/>
                     <w:lang w:val="en-US"/>
                   </w:rPr>
-                  <w:t>Click or tap here to enter text.</w:t>
+                  <w:t xml:space="preserve">Click or tap here to enter </w:t>
+                </w:r>
+                <w:r>
+                  <w:rPr>
+                    <w:rStyle w:val="PlaceholderText"/>
+                    <w:color w:val="auto"/>
+                    <w:lang w:val="en-US"/>
+                  </w:rPr>
+                  <w:lastRenderedPageBreak/>
+                  <w:t>text.</w:t>
                 </w:r>
               </w:sdtContent>
             </w:sdt>
@@ -5755,6 +5488,7 @@
                 <w:sz w:val="24"/>
                 <w:szCs w:val="24"/>
               </w:rPr>
+              <w:lastRenderedPageBreak/>
               <w:t>7.</w:t>
             </w:r>
             <w:r>
@@ -10129,7 +9863,6 @@
                       <w:szCs w:val="24"/>
                       <w:u w:val="single"/>
                     </w:rPr>
-                    <w:lastRenderedPageBreak/>
                     <w:t>Qual a situação da área de reserva legal</w:t>
                   </w:r>
                   <w:r>
@@ -10193,6 +9926,7 @@
                       <w:sz w:val="24"/>
                       <w:szCs w:val="24"/>
                     </w:rPr>
+                    <w:lastRenderedPageBreak/>
                     <w:t xml:space="preserve">  </w:t>
                   </w:r>
                   <w:r>
@@ -13497,7 +13231,6 @@
                       <w:szCs w:val="24"/>
                       <w:u w:val="single"/>
                     </w:rPr>
-                    <w:lastRenderedPageBreak/>
                     <w:t>Classe</w:t>
                   </w:r>
                   <w:r>
@@ -13739,6 +13472,7 @@
                       <w:szCs w:val="24"/>
                       <w:u w:val="single"/>
                     </w:rPr>
+                    <w:lastRenderedPageBreak/>
                     <w:t>Modalidade</w:t>
                   </w:r>
                   <w:r>
@@ -15330,7 +15064,6 @@
                           <w:sz w:val="24"/>
                           <w:szCs w:val="24"/>
                         </w:rPr>
-                        <w:lastRenderedPageBreak/>
                         <w:t>Proteção</w:t>
                       </w:r>
                       <w:r>
@@ -15685,6 +15418,7 @@
                           <w:sz w:val="24"/>
                           <w:szCs w:val="24"/>
                         </w:rPr>
+                        <w:lastRenderedPageBreak/>
                         <w:t>Realizar</w:t>
                       </w:r>
                       <w:r>
@@ -17310,7 +17044,6 @@
                     <w:jc w:val="left"/>
                   </w:pPr>
                   <w:r>
-                    <w:lastRenderedPageBreak/>
                     <w:t>“Executar</w:t>
                   </w:r>
                   <w:r>
@@ -17597,6 +17330,7 @@
                       <w:color w:val="00B050"/>
                       <w:u w:val="single"/>
                     </w:rPr>
+                    <w:lastRenderedPageBreak/>
                     <w:tab/>
                   </w:r>
                   <w:r>
@@ -20210,16 +19944,7 @@
                           <w:color w:val="auto"/>
                           <w:lang w:val="en-US"/>
                         </w:rPr>
-                        <w:t xml:space="preserve">Click or tap here to enter </w:t>
-                      </w:r>
-                      <w:r>
-                        <w:rPr>
-                          <w:rStyle w:val="PlaceholderText"/>
-                          <w:color w:val="auto"/>
-                          <w:lang w:val="en-US"/>
-                        </w:rPr>
-                        <w:lastRenderedPageBreak/>
-                        <w:t>text.</w:t>
+                        <w:t>Click or tap here to enter text.</w:t>
                       </w:r>
                     </w:sdtContent>
                   </w:sdt>
@@ -20259,7 +19984,6 @@
                       <w:sz w:val="21"/>
                       <w:szCs w:val="21"/>
                     </w:rPr>
-                    <w:lastRenderedPageBreak/>
                     <w:t>Reserva Legal Aprovada no Sicar conservada</w:t>
                   </w:r>
                 </w:p>
@@ -20350,6 +20074,7 @@
                       <w:sz w:val="21"/>
                       <w:szCs w:val="21"/>
                     </w:rPr>
+                    <w:lastRenderedPageBreak/>
                     <w:t>Reserva Legal Aprovada no Sicar em recuperação ou a ser recuperada</w:t>
                   </w:r>
                 </w:p>
@@ -25104,96 +24829,6 @@
     </w:docPart>
     <w:docPart>
       <w:docPartPr>
-        <w:name w:val="2888223420334600AE2713CB81E0C66F"/>
-        <w:category>
-          <w:name w:val="General"/>
-          <w:gallery w:val="placeholder"/>
-        </w:category>
-        <w:types>
-          <w:type w:val="bbPlcHdr"/>
-        </w:types>
-        <w:behaviors>
-          <w:behavior w:val="content"/>
-        </w:behaviors>
-        <w:guid w:val="{CCBC9472-CC82-4B66-A031-5B91D357E297}"/>
-      </w:docPartPr>
-      <w:docPartBody>
-        <w:p>
-          <w:pPr>
-            <w:pStyle w:val="2888223420334600AE2713CB81E0C66F"/>
-          </w:pPr>
-          <w:r>
-            <w:rPr>
-              <w:rStyle w:val="PlaceholderText"/>
-              <w:lang w:val="en-US"/>
-            </w:rPr>
-            <w:t>Click or tap here to enter text.</w:t>
-          </w:r>
-        </w:p>
-      </w:docPartBody>
-    </w:docPart>
-    <w:docPart>
-      <w:docPartPr>
-        <w:name w:val="6DAB5A41AFA6439DBE746B5221B8762C"/>
-        <w:category>
-          <w:name w:val="General"/>
-          <w:gallery w:val="placeholder"/>
-        </w:category>
-        <w:types>
-          <w:type w:val="bbPlcHdr"/>
-        </w:types>
-        <w:behaviors>
-          <w:behavior w:val="content"/>
-        </w:behaviors>
-        <w:guid w:val="{C4F68103-5A61-411C-B7B2-9EA6C303E9EE}"/>
-      </w:docPartPr>
-      <w:docPartBody>
-        <w:p>
-          <w:pPr>
-            <w:pStyle w:val="6DAB5A41AFA6439DBE746B5221B8762C"/>
-          </w:pPr>
-          <w:r>
-            <w:rPr>
-              <w:rStyle w:val="PlaceholderText"/>
-              <w:lang w:val="en-US"/>
-            </w:rPr>
-            <w:t>Click or tap here to enter text.</w:t>
-          </w:r>
-        </w:p>
-      </w:docPartBody>
-    </w:docPart>
-    <w:docPart>
-      <w:docPartPr>
-        <w:name w:val="FEA41BD94E584CE1B26AA2F02CE1C6E3"/>
-        <w:category>
-          <w:name w:val="General"/>
-          <w:gallery w:val="placeholder"/>
-        </w:category>
-        <w:types>
-          <w:type w:val="bbPlcHdr"/>
-        </w:types>
-        <w:behaviors>
-          <w:behavior w:val="content"/>
-        </w:behaviors>
-        <w:guid w:val="{98327780-5FD8-4EC8-B030-C6C8495C6CAD}"/>
-      </w:docPartPr>
-      <w:docPartBody>
-        <w:p>
-          <w:pPr>
-            <w:pStyle w:val="FEA41BD94E584CE1B26AA2F02CE1C6E3"/>
-          </w:pPr>
-          <w:r>
-            <w:rPr>
-              <w:rStyle w:val="PlaceholderText"/>
-              <w:lang w:val="en-US"/>
-            </w:rPr>
-            <w:t>Click or tap here to enter text.</w:t>
-          </w:r>
-        </w:p>
-      </w:docPartBody>
-    </w:docPart>
-    <w:docPart>
-      <w:docPartPr>
         <w:name w:val="16B6DD193ECE400AAA40D27060F8D611"/>
         <w:category>
           <w:name w:val="General"/>
@@ -27508,9 +27143,11 @@
   </w:compat>
   <w:rsids>
     <w:rsidRoot w:val="00D76BA0"/>
+    <w:rsid w:val="001907A5"/>
     <w:rsid w:val="001C636B"/>
     <w:rsid w:val="0024009B"/>
     <w:rsid w:val="00295D9D"/>
+    <w:rsid w:val="004B77AA"/>
     <w:rsid w:val="004C6A14"/>
     <w:rsid w:val="004F2C72"/>
     <w:rsid w:val="00523318"/>
@@ -29344,6 +28981,15 @@
 </file>
 
 <file path=customXml/item1.xml><?xml version="1.0" encoding="utf-8"?>
+<?mso-contentType ?>
+<FormTemplates xmlns="http://schemas.microsoft.com/sharepoint/v3/contenttype/forms">
+  <Display>DocumentLibraryForm</Display>
+  <Edit>DocumentLibraryForm</Edit>
+  <New>DocumentLibraryForm</New>
+</FormTemplates>
+</file>
+
+<file path=customXml/item2.xml><?xml version="1.0" encoding="utf-8"?>
 <ct:contentTypeSchema xmlns:ct="http://schemas.microsoft.com/office/2006/metadata/contentType" xmlns:ma="http://schemas.microsoft.com/office/2006/metadata/properties/metaAttributes" ct:_="" ma:_="" ma:contentTypeName="Document" ma:contentTypeID="0x01010053C248AB905DDE46994116610B388C89" ma:contentTypeVersion="4" ma:contentTypeDescription="Create a new document." ma:contentTypeScope="" ma:versionID="3a0e80fc6fc918c630ad299d4aabe405">
   <xsd:schema xmlns:xsd="http://www.w3.org/2001/XMLSchema" xmlns:xs="http://www.w3.org/2001/XMLSchema" xmlns:p="http://schemas.microsoft.com/office/2006/metadata/properties" xmlns:ns2="f03fd554-79af-4c71-831f-92239b2ad74a" targetNamespace="http://schemas.microsoft.com/office/2006/metadata/properties" ma:root="true" ma:fieldsID="6c85c58d33b9d8a97b5164db67feba4b" ns2:_="">
     <xsd:import namespace="f03fd554-79af-4c71-831f-92239b2ad74a"/>
@@ -29487,26 +29133,25 @@
 </ct:contentTypeSchema>
 </file>
 
-<file path=customXml/item2.xml><?xml version="1.0" encoding="utf-8"?>
-<?mso-contentType ?>
-<FormTemplates xmlns="http://schemas.microsoft.com/sharepoint/v3/contenttype/forms">
-  <Display>DocumentLibraryForm</Display>
-  <Edit>DocumentLibraryForm</Edit>
-  <New>DocumentLibraryForm</New>
-</FormTemplates>
-</file>
-
 <file path=customXml/item3.xml><?xml version="1.0" encoding="utf-8"?>
-<b:Sources xmlns:b="http://schemas.openxmlformats.org/officeDocument/2006/bibliography" xmlns="http://schemas.openxmlformats.org/officeDocument/2006/bibliography" SelectedStyle="\APASixthEditionOfficeOnline.xsl" StyleName="APA" Version="6"/>
-</file>
-
-<file path=customXml/item4.xml><?xml version="1.0" encoding="utf-8"?>
 <p:properties xmlns:p="http://schemas.microsoft.com/office/2006/metadata/properties" xmlns:xsi="http://www.w3.org/2001/XMLSchema-instance" xmlns:pc="http://schemas.microsoft.com/office/infopath/2007/PartnerControls">
   <documentManagement/>
 </p:properties>
 </file>
 
+<file path=customXml/item4.xml><?xml version="1.0" encoding="utf-8"?>
+<b:Sources xmlns:b="http://schemas.openxmlformats.org/officeDocument/2006/bibliography" xmlns="http://schemas.openxmlformats.org/officeDocument/2006/bibliography" SelectedStyle="\APASixthEditionOfficeOnline.xsl" StyleName="APA" Version="6"/>
+</file>
+
 <file path=customXml/itemProps1.xml><?xml version="1.0" encoding="utf-8"?>
+<ds:datastoreItem xmlns:ds="http://schemas.openxmlformats.org/officeDocument/2006/customXml" ds:itemID="{84698292-F25F-46F7-8234-EF2365A513A4}">
+  <ds:schemaRefs>
+    <ds:schemaRef ds:uri="http://schemas.microsoft.com/sharepoint/v3/contenttype/forms"/>
+  </ds:schemaRefs>
+</ds:datastoreItem>
+</file>
+
+<file path=customXml/itemProps2.xml><?xml version="1.0" encoding="utf-8"?>
 <ds:datastoreItem xmlns:ds="http://schemas.openxmlformats.org/officeDocument/2006/customXml" ds:itemID="{59292DBC-857D-4D91-AC4B-2259B684C376}">
   <ds:schemaRefs>
     <ds:schemaRef ds:uri="http://schemas.microsoft.com/office/2006/metadata/contentType"/>
@@ -29524,27 +29169,19 @@
 </ds:datastoreItem>
 </file>
 
-<file path=customXml/itemProps2.xml><?xml version="1.0" encoding="utf-8"?>
-<ds:datastoreItem xmlns:ds="http://schemas.openxmlformats.org/officeDocument/2006/customXml" ds:itemID="{84698292-F25F-46F7-8234-EF2365A513A4}">
-  <ds:schemaRefs>
-    <ds:schemaRef ds:uri="http://schemas.microsoft.com/sharepoint/v3/contenttype/forms"/>
-  </ds:schemaRefs>
-</ds:datastoreItem>
-</file>
-
 <file path=customXml/itemProps3.xml><?xml version="1.0" encoding="utf-8"?>
-<ds:datastoreItem xmlns:ds="http://schemas.openxmlformats.org/officeDocument/2006/customXml" ds:itemID="{13C8992E-2154-44A7-9699-2B8EA33ED71A}">
-  <ds:schemaRefs>
-    <ds:schemaRef ds:uri="http://schemas.openxmlformats.org/officeDocument/2006/bibliography"/>
-  </ds:schemaRefs>
-</ds:datastoreItem>
-</file>
-
-<file path=customXml/itemProps4.xml><?xml version="1.0" encoding="utf-8"?>
 <ds:datastoreItem xmlns:ds="http://schemas.openxmlformats.org/officeDocument/2006/customXml" ds:itemID="{9CFE6957-5572-45E7-BFFD-6CA4CCDA6CD9}">
   <ds:schemaRefs>
     <ds:schemaRef ds:uri="http://schemas.microsoft.com/office/2006/metadata/properties"/>
     <ds:schemaRef ds:uri="http://schemas.microsoft.com/office/infopath/2007/PartnerControls"/>
   </ds:schemaRefs>
 </ds:datastoreItem>
+</file>
+
+<file path=customXml/itemProps4.xml><?xml version="1.0" encoding="utf-8"?>
+<ds:datastoreItem xmlns:ds="http://schemas.openxmlformats.org/officeDocument/2006/customXml" ds:itemID="{13C8992E-2154-44A7-9699-2B8EA33ED71A}">
+  <ds:schemaRefs>
+    <ds:schemaRef ds:uri="http://schemas.openxmlformats.org/officeDocument/2006/bibliography"/>
+  </ds:schemaRefs>
+</ds:datastoreItem>
 </file>
</xml_diff>